<commit_message>
last one for the weekend
</commit_message>
<xml_diff>
--- a/SuperDARN/One Point Lesson - SuperDARN - Introductory Material.docx
+++ b/SuperDARN/One Point Lesson - SuperDARN - Introductory Material.docx
@@ -5,12 +5,1390 @@
     <w:p>
       <w:pPr>
         <w:pStyle w:val="Opskrif1"/>
+        <w:spacing w:before="120" w:after="120" w:line="276" w:lineRule="auto"/>
+        <w:jc w:val="both"/>
       </w:pPr>
       <w:r>
         <w:t>SuperDARN - Introductory Material</w:t>
       </w:r>
     </w:p>
-    <w:p/>
+    <w:p>
+      <w:pPr>
+        <w:spacing w:before="120" w:after="120" w:line="276" w:lineRule="auto"/>
+        <w:jc w:val="both"/>
+      </w:pPr>
+      <w:r>
+        <w:t>This manual serves as a comprehensive guide to maintaining the SuperDARN high frequency radar</w:t>
+      </w:r>
+      <w:r>
+        <w:t xml:space="preserve"> </w:t>
+      </w:r>
+      <w:r>
+        <w:t>at SANAE IV. This section of the manual provides a concise background on the SuperDARN Radar,</w:t>
+      </w:r>
+      <w:r>
+        <w:t xml:space="preserve"> </w:t>
+      </w:r>
+      <w:r>
+        <w:t>how it works and what it looks for.</w:t>
+      </w:r>
+    </w:p>
+    <w:p>
+      <w:pPr>
+        <w:pStyle w:val="Opskrif2"/>
+        <w:spacing w:before="120" w:after="120" w:line="276" w:lineRule="auto"/>
+        <w:jc w:val="both"/>
+      </w:pPr>
+      <w:r>
+        <w:t>Infrastructure</w:t>
+      </w:r>
+    </w:p>
+    <w:p>
+      <w:pPr>
+        <w:spacing w:before="120" w:after="120" w:line="276" w:lineRule="auto"/>
+        <w:jc w:val="both"/>
+      </w:pPr>
+      <w:r>
+        <w:t xml:space="preserve">The radar’s infrastructure </w:t>
+      </w:r>
+      <w:r>
+        <w:t>consists</w:t>
+      </w:r>
+      <w:r>
+        <w:t xml:space="preserve"> of 20 antenna masts and a hut which houses </w:t>
+      </w:r>
+      <w:r>
+        <w:t>all</w:t>
+      </w:r>
+      <w:r>
+        <w:t xml:space="preserve"> the radar’s</w:t>
+      </w:r>
+      <w:r>
+        <w:t xml:space="preserve"> </w:t>
+      </w:r>
+      <w:r>
+        <w:t>transceiver and server equipment, as well as the network and electricity connection to the base</w:t>
+      </w:r>
+      <w:r>
+        <w:t xml:space="preserve"> </w:t>
+      </w:r>
+      <w:r>
+        <w:t>infrastructure.</w:t>
+      </w:r>
+    </w:p>
+    <w:p>
+      <w:pPr>
+        <w:spacing w:before="120" w:after="120" w:line="276" w:lineRule="auto"/>
+        <w:jc w:val="both"/>
+      </w:pPr>
+      <w:r>
+        <w:t>The radar hut is located about 600</w:t>
+      </w:r>
+      <w:r>
+        <w:t> </w:t>
+      </w:r>
+      <w:r>
+        <w:t xml:space="preserve">m South-East of the base at the </w:t>
+      </w:r>
+      <w:r>
+        <w:t>centre</w:t>
+      </w:r>
+      <w:r>
+        <w:t xml:space="preserve"> of the main antenna array,</w:t>
+      </w:r>
+      <w:r>
+        <w:t xml:space="preserve"> </w:t>
+      </w:r>
+      <w:r>
+        <w:t>as shown in</w:t>
+      </w:r>
+      <w:r>
+        <w:t xml:space="preserve"> </w:t>
+      </w:r>
+      <w:r>
+        <w:rPr>
+          <w:i/>
+          <w:iCs/>
+          <w:color w:val="1F3864" w:themeColor="accent1" w:themeShade="80"/>
+        </w:rPr>
+        <w:fldChar w:fldCharType="begin"/>
+      </w:r>
+      <w:r>
+        <w:rPr>
+          <w:i/>
+          <w:iCs/>
+          <w:color w:val="1F3864" w:themeColor="accent1" w:themeShade="80"/>
+        </w:rPr>
+        <w:instrText xml:space="preserve"> REF _Ref96167530 \h </w:instrText>
+      </w:r>
+      <w:r>
+        <w:rPr>
+          <w:i/>
+          <w:iCs/>
+          <w:color w:val="1F3864" w:themeColor="accent1" w:themeShade="80"/>
+        </w:rPr>
+      </w:r>
+      <w:r>
+        <w:rPr>
+          <w:i/>
+          <w:iCs/>
+          <w:color w:val="1F3864" w:themeColor="accent1" w:themeShade="80"/>
+        </w:rPr>
+        <w:fldChar w:fldCharType="separate"/>
+      </w:r>
+      <w:r>
+        <w:rPr>
+          <w:i/>
+          <w:iCs/>
+          <w:color w:val="1F3864" w:themeColor="accent1" w:themeShade="80"/>
+        </w:rPr>
+        <w:t xml:space="preserve">Figure </w:t>
+      </w:r>
+      <w:r>
+        <w:rPr>
+          <w:i/>
+          <w:iCs/>
+          <w:noProof/>
+          <w:color w:val="1F3864" w:themeColor="accent1" w:themeShade="80"/>
+        </w:rPr>
+        <w:t>1</w:t>
+      </w:r>
+      <w:r>
+        <w:rPr>
+          <w:i/>
+          <w:iCs/>
+          <w:color w:val="1F3864" w:themeColor="accent1" w:themeShade="80"/>
+        </w:rPr>
+        <w:fldChar w:fldCharType="end"/>
+      </w:r>
+      <w:r>
+        <w:t>. There is a lifeline stretching from the base to the radar hut, as indicated</w:t>
+      </w:r>
+      <w:r>
+        <w:t xml:space="preserve"> </w:t>
+      </w:r>
+      <w:r>
+        <w:t xml:space="preserve">on the map in </w:t>
+      </w:r>
+      <w:r>
+        <w:rPr>
+          <w:i/>
+          <w:iCs/>
+          <w:color w:val="1F3864" w:themeColor="accent1" w:themeShade="80"/>
+        </w:rPr>
+        <w:fldChar w:fldCharType="begin"/>
+      </w:r>
+      <w:r>
+        <w:rPr>
+          <w:i/>
+          <w:iCs/>
+          <w:color w:val="1F3864" w:themeColor="accent1" w:themeShade="80"/>
+        </w:rPr>
+        <w:instrText xml:space="preserve"> REF _Ref96167530 \h </w:instrText>
+      </w:r>
+      <w:r>
+        <w:rPr>
+          <w:i/>
+          <w:iCs/>
+          <w:color w:val="1F3864" w:themeColor="accent1" w:themeShade="80"/>
+        </w:rPr>
+      </w:r>
+      <w:r>
+        <w:rPr>
+          <w:i/>
+          <w:iCs/>
+          <w:color w:val="1F3864" w:themeColor="accent1" w:themeShade="80"/>
+        </w:rPr>
+        <w:fldChar w:fldCharType="separate"/>
+      </w:r>
+      <w:r>
+        <w:rPr>
+          <w:i/>
+          <w:iCs/>
+          <w:color w:val="1F3864" w:themeColor="accent1" w:themeShade="80"/>
+        </w:rPr>
+        <w:t xml:space="preserve">Figure </w:t>
+      </w:r>
+      <w:r>
+        <w:rPr>
+          <w:i/>
+          <w:iCs/>
+          <w:noProof/>
+          <w:color w:val="1F3864" w:themeColor="accent1" w:themeShade="80"/>
+        </w:rPr>
+        <w:t>1</w:t>
+      </w:r>
+      <w:r>
+        <w:rPr>
+          <w:i/>
+          <w:iCs/>
+          <w:color w:val="1F3864" w:themeColor="accent1" w:themeShade="80"/>
+        </w:rPr>
+        <w:fldChar w:fldCharType="end"/>
+      </w:r>
+      <w:r>
+        <w:t>.</w:t>
+      </w:r>
+    </w:p>
+    <w:p>
+      <w:pPr>
+        <w:keepNext/>
+        <w:spacing w:before="120" w:after="120" w:line="276" w:lineRule="auto"/>
+        <w:jc w:val="center"/>
+      </w:pPr>
+      <w:r>
+        <w:rPr>
+          <w:noProof/>
+        </w:rPr>
+        <w:drawing>
+          <wp:inline distT="0" distB="0" distL="0" distR="0" wp14:anchorId="6428BA1A" wp14:editId="1EA3DFEF">
+            <wp:extent cx="4320000" cy="2944800"/>
+            <wp:effectExtent l="0" t="0" r="4445" b="8255"/>
+            <wp:docPr id="2" name="Prent 2"/>
+            <wp:cNvGraphicFramePr>
+              <a:graphicFrameLocks xmlns:a="http://schemas.openxmlformats.org/drawingml/2006/main" noChangeAspect="1"/>
+            </wp:cNvGraphicFramePr>
+            <a:graphic xmlns:a="http://schemas.openxmlformats.org/drawingml/2006/main">
+              <a:graphicData uri="http://schemas.openxmlformats.org/drawingml/2006/picture">
+                <pic:pic xmlns:pic="http://schemas.openxmlformats.org/drawingml/2006/picture">
+                  <pic:nvPicPr>
+                    <pic:cNvPr id="0" name="Picture 2"/>
+                    <pic:cNvPicPr>
+                      <a:picLocks noChangeAspect="1" noChangeArrowheads="1"/>
+                    </pic:cNvPicPr>
+                  </pic:nvPicPr>
+                  <pic:blipFill>
+                    <a:blip r:embed="rId6">
+                      <a:extLst>
+                        <a:ext uri="{28A0092B-C50C-407E-A947-70E740481C1C}">
+                          <a14:useLocalDpi xmlns:a14="http://schemas.microsoft.com/office/drawing/2010/main" val="0"/>
+                        </a:ext>
+                      </a:extLst>
+                    </a:blip>
+                    <a:srcRect/>
+                    <a:stretch>
+                      <a:fillRect/>
+                    </a:stretch>
+                  </pic:blipFill>
+                  <pic:spPr bwMode="auto">
+                    <a:xfrm>
+                      <a:off x="0" y="0"/>
+                      <a:ext cx="4320000" cy="2944800"/>
+                    </a:xfrm>
+                    <a:prstGeom prst="rect">
+                      <a:avLst/>
+                    </a:prstGeom>
+                    <a:noFill/>
+                  </pic:spPr>
+                </pic:pic>
+              </a:graphicData>
+            </a:graphic>
+          </wp:inline>
+        </w:drawing>
+      </w:r>
+    </w:p>
+    <w:p>
+      <w:pPr>
+        <w:pStyle w:val="Byskrif"/>
+        <w:spacing w:before="120" w:after="120" w:line="276" w:lineRule="auto"/>
+        <w:jc w:val="center"/>
+      </w:pPr>
+      <w:bookmarkStart w:id="0" w:name="_Ref96167530"/>
+      <w:r>
+        <w:t xml:space="preserve">Figure </w:t>
+      </w:r>
+      <w:fldSimple w:instr=" SEQ Figure \* ARABIC ">
+        <w:r>
+          <w:rPr>
+            <w:noProof/>
+          </w:rPr>
+          <w:t>1</w:t>
+        </w:r>
+      </w:fldSimple>
+      <w:bookmarkEnd w:id="0"/>
+      <w:r>
+        <w:t>. Map of SANAE IV science area.</w:t>
+      </w:r>
+    </w:p>
+    <w:p>
+      <w:pPr>
+        <w:spacing w:before="120" w:after="120" w:line="276" w:lineRule="auto"/>
+        <w:jc w:val="both"/>
+      </w:pPr>
+      <w:r>
+        <w:t>Electricity is relayed from the base to the radar hut, from where it is also distributed to the small</w:t>
+      </w:r>
+      <w:r>
+        <w:t xml:space="preserve"> </w:t>
+      </w:r>
+      <w:r>
+        <w:t>satellite dome where the ozone radiometer is located. The power is not connected to the base UPSs,</w:t>
+      </w:r>
+      <w:r>
+        <w:t xml:space="preserve"> </w:t>
+      </w:r>
+      <w:r>
+        <w:t>so the radar has its own small UPS</w:t>
+      </w:r>
+      <w:r>
+        <w:t>.</w:t>
+      </w:r>
+    </w:p>
+    <w:p>
+      <w:pPr>
+        <w:spacing w:before="120" w:after="120" w:line="276" w:lineRule="auto"/>
+        <w:jc w:val="both"/>
+      </w:pPr>
+      <w:r>
+        <w:t xml:space="preserve">There </w:t>
+      </w:r>
+      <w:r>
+        <w:t>are</w:t>
+      </w:r>
+      <w:r>
+        <w:t xml:space="preserve"> 20 antenna masts forming part of the radar infrastructure on which the antennas are</w:t>
+      </w:r>
+      <w:r>
+        <w:t xml:space="preserve"> </w:t>
+      </w:r>
+      <w:r>
+        <w:t>mounted.</w:t>
+      </w:r>
+      <w:r>
+        <w:t xml:space="preserve"> </w:t>
+      </w:r>
+      <w:r>
+        <w:t xml:space="preserve">The radar consists of two antenna arrays: The main and secondary arrays. You can see </w:t>
+      </w:r>
+      <w:r>
+        <w:t>both</w:t>
+      </w:r>
+      <w:r>
+        <w:t xml:space="preserve"> in </w:t>
+      </w:r>
+      <w:r>
+        <w:rPr>
+          <w:i/>
+          <w:iCs/>
+          <w:color w:val="1F3864" w:themeColor="accent1" w:themeShade="80"/>
+        </w:rPr>
+        <w:fldChar w:fldCharType="begin"/>
+      </w:r>
+      <w:r>
+        <w:rPr>
+          <w:i/>
+          <w:iCs/>
+          <w:color w:val="1F3864" w:themeColor="accent1" w:themeShade="80"/>
+        </w:rPr>
+        <w:instrText xml:space="preserve"> REF _Ref96167617 \h </w:instrText>
+      </w:r>
+      <w:r>
+        <w:rPr>
+          <w:i/>
+          <w:iCs/>
+          <w:color w:val="1F3864" w:themeColor="accent1" w:themeShade="80"/>
+        </w:rPr>
+      </w:r>
+      <w:r>
+        <w:rPr>
+          <w:i/>
+          <w:iCs/>
+          <w:color w:val="1F3864" w:themeColor="accent1" w:themeShade="80"/>
+        </w:rPr>
+        <w:instrText xml:space="preserve"> \* MERGEFORMAT </w:instrText>
+      </w:r>
+      <w:r>
+        <w:rPr>
+          <w:i/>
+          <w:iCs/>
+          <w:color w:val="1F3864" w:themeColor="accent1" w:themeShade="80"/>
+        </w:rPr>
+        <w:fldChar w:fldCharType="separate"/>
+      </w:r>
+      <w:r>
+        <w:rPr>
+          <w:i/>
+          <w:iCs/>
+          <w:color w:val="1F3864" w:themeColor="accent1" w:themeShade="80"/>
+        </w:rPr>
+        <w:t xml:space="preserve">Figure </w:t>
+      </w:r>
+      <w:r>
+        <w:rPr>
+          <w:i/>
+          <w:iCs/>
+          <w:noProof/>
+          <w:color w:val="1F3864" w:themeColor="accent1" w:themeShade="80"/>
+        </w:rPr>
+        <w:t>2</w:t>
+      </w:r>
+      <w:r>
+        <w:rPr>
+          <w:i/>
+          <w:iCs/>
+          <w:color w:val="1F3864" w:themeColor="accent1" w:themeShade="80"/>
+        </w:rPr>
+        <w:fldChar w:fldCharType="end"/>
+      </w:r>
+      <w:r>
+        <w:t xml:space="preserve"> </w:t>
+      </w:r>
+      <w:r>
+        <w:t>below.</w:t>
+      </w:r>
+    </w:p>
+    <w:p>
+      <w:pPr>
+        <w:keepNext/>
+        <w:spacing w:before="120" w:after="120" w:line="276" w:lineRule="auto"/>
+        <w:jc w:val="center"/>
+      </w:pPr>
+      <w:r>
+        <w:rPr>
+          <w:noProof/>
+        </w:rPr>
+        <w:lastRenderedPageBreak/>
+        <w:drawing>
+          <wp:inline distT="0" distB="0" distL="0" distR="0" wp14:anchorId="7B603E9E" wp14:editId="0D513417">
+            <wp:extent cx="4320000" cy="2880000"/>
+            <wp:effectExtent l="0" t="0" r="4445" b="0"/>
+            <wp:docPr id="7" name="Prent 7"/>
+            <wp:cNvGraphicFramePr>
+              <a:graphicFrameLocks xmlns:a="http://schemas.openxmlformats.org/drawingml/2006/main" noChangeAspect="1"/>
+            </wp:cNvGraphicFramePr>
+            <a:graphic xmlns:a="http://schemas.openxmlformats.org/drawingml/2006/main">
+              <a:graphicData uri="http://schemas.openxmlformats.org/drawingml/2006/picture">
+                <pic:pic xmlns:pic="http://schemas.openxmlformats.org/drawingml/2006/picture">
+                  <pic:nvPicPr>
+                    <pic:cNvPr id="0" name="Picture 5"/>
+                    <pic:cNvPicPr>
+                      <a:picLocks noChangeAspect="1" noChangeArrowheads="1"/>
+                    </pic:cNvPicPr>
+                  </pic:nvPicPr>
+                  <pic:blipFill>
+                    <a:blip r:embed="rId7">
+                      <a:extLst>
+                        <a:ext uri="{28A0092B-C50C-407E-A947-70E740481C1C}">
+                          <a14:useLocalDpi xmlns:a14="http://schemas.microsoft.com/office/drawing/2010/main" val="0"/>
+                        </a:ext>
+                      </a:extLst>
+                    </a:blip>
+                    <a:srcRect/>
+                    <a:stretch>
+                      <a:fillRect/>
+                    </a:stretch>
+                  </pic:blipFill>
+                  <pic:spPr bwMode="auto">
+                    <a:xfrm>
+                      <a:off x="0" y="0"/>
+                      <a:ext cx="4320000" cy="2880000"/>
+                    </a:xfrm>
+                    <a:prstGeom prst="rect">
+                      <a:avLst/>
+                    </a:prstGeom>
+                    <a:noFill/>
+                  </pic:spPr>
+                </pic:pic>
+              </a:graphicData>
+            </a:graphic>
+          </wp:inline>
+        </w:drawing>
+      </w:r>
+    </w:p>
+    <w:p>
+      <w:pPr>
+        <w:pStyle w:val="Byskrif"/>
+        <w:spacing w:before="120" w:after="120" w:line="276" w:lineRule="auto"/>
+        <w:jc w:val="center"/>
+      </w:pPr>
+      <w:bookmarkStart w:id="1" w:name="_Ref96167617"/>
+      <w:r>
+        <w:t xml:space="preserve">Figure </w:t>
+      </w:r>
+      <w:fldSimple w:instr=" SEQ Figure \* ARABIC ">
+        <w:r>
+          <w:rPr>
+            <w:noProof/>
+          </w:rPr>
+          <w:t>2</w:t>
+        </w:r>
+      </w:fldSimple>
+      <w:bookmarkEnd w:id="1"/>
+      <w:r>
+        <w:t>. The main and secondary arrays of the radar.</w:t>
+      </w:r>
+    </w:p>
+    <w:p>
+      <w:pPr>
+        <w:pStyle w:val="Opskrif3"/>
+        <w:spacing w:before="120" w:after="120" w:line="276" w:lineRule="auto"/>
+        <w:jc w:val="both"/>
+      </w:pPr>
+      <w:r>
+        <w:t>Main array</w:t>
+      </w:r>
+    </w:p>
+    <w:p>
+      <w:pPr>
+        <w:spacing w:before="120" w:after="120" w:line="276" w:lineRule="auto"/>
+        <w:jc w:val="both"/>
+      </w:pPr>
+      <w:r>
+        <w:t>The 16 masts supporting the main antenna array are held up by stay ropes. These ropes need to</w:t>
+      </w:r>
+      <w:r>
+        <w:t xml:space="preserve"> </w:t>
+      </w:r>
+      <w:r>
+        <w:t xml:space="preserve">be </w:t>
+      </w:r>
+      <w:r>
+        <w:t>always maintained</w:t>
+      </w:r>
+      <w:r>
+        <w:t>. The masts in the main array are equipped with rungs for climbing to do</w:t>
+      </w:r>
+      <w:r>
+        <w:t xml:space="preserve"> </w:t>
+      </w:r>
+      <w:r>
+        <w:t>repairs.</w:t>
+      </w:r>
+    </w:p>
+    <w:p>
+      <w:pPr>
+        <w:spacing w:before="120" w:after="120" w:line="276" w:lineRule="auto"/>
+        <w:jc w:val="both"/>
+      </w:pPr>
+      <w:r>
+        <w:t>Whenever maintenance is being done, proper procedure should be followed. Refer to the SANSA</w:t>
+      </w:r>
+      <w:r>
+        <w:t xml:space="preserve"> </w:t>
+      </w:r>
+      <w:r>
+        <w:t>fall protection plan for more details. Training for working at heights is mandatory and at least two</w:t>
+      </w:r>
+      <w:r>
+        <w:t xml:space="preserve"> </w:t>
+      </w:r>
+      <w:r>
+        <w:t>trained persons must be present when maintenance is being done. At least one qualified person</w:t>
+      </w:r>
+      <w:r>
+        <w:t xml:space="preserve"> </w:t>
+      </w:r>
+      <w:r>
+        <w:t xml:space="preserve">should be geared up </w:t>
+      </w:r>
+      <w:r>
+        <w:t>and, on the ground,</w:t>
+      </w:r>
+      <w:r>
+        <w:t xml:space="preserve"> while anyone is climbing, in case it is necessary to perform</w:t>
+      </w:r>
+      <w:r>
+        <w:t xml:space="preserve"> </w:t>
+      </w:r>
+      <w:r>
+        <w:t>a rescue.</w:t>
+      </w:r>
+    </w:p>
+    <w:p>
+      <w:pPr>
+        <w:pStyle w:val="Opskrif3"/>
+        <w:spacing w:before="120" w:after="120" w:line="276" w:lineRule="auto"/>
+        <w:jc w:val="both"/>
+      </w:pPr>
+      <w:r>
+        <w:t>Secondary array</w:t>
+      </w:r>
+    </w:p>
+    <w:p>
+      <w:pPr>
+        <w:spacing w:before="120" w:after="120" w:line="276" w:lineRule="auto"/>
+        <w:jc w:val="both"/>
+      </w:pPr>
+      <w:r>
+        <w:t>The 13 masts supporting the 4 secondary array antennas are held up by stay ropes. These also need</w:t>
+      </w:r>
+      <w:r>
+        <w:t xml:space="preserve"> </w:t>
+      </w:r>
+      <w:r>
+        <w:t xml:space="preserve">to be </w:t>
+      </w:r>
+      <w:r>
+        <w:t>always maintained</w:t>
+      </w:r>
+      <w:r>
+        <w:t>. These masts are not equipped with rungs for climbing, so any repairs</w:t>
+      </w:r>
+      <w:r>
+        <w:t xml:space="preserve"> </w:t>
+      </w:r>
+      <w:r>
+        <w:t xml:space="preserve">to these </w:t>
+      </w:r>
+      <w:r>
+        <w:t>must</w:t>
+      </w:r>
+      <w:r>
+        <w:t xml:space="preserve"> be done with the help of a crane CAT and cherry picker basket.</w:t>
+      </w:r>
+    </w:p>
+    <w:p>
+      <w:pPr>
+        <w:spacing w:before="120" w:after="120" w:line="276" w:lineRule="auto"/>
+        <w:jc w:val="both"/>
+      </w:pPr>
+      <w:r>
+        <w:t xml:space="preserve">Proper safety procedures for this </w:t>
+      </w:r>
+      <w:r>
+        <w:t>must</w:t>
+      </w:r>
+      <w:r>
+        <w:t xml:space="preserve"> be followed too. They are </w:t>
+      </w:r>
+      <w:r>
+        <w:t>like</w:t>
+      </w:r>
+      <w:r>
+        <w:t xml:space="preserve"> that for climbing, so</w:t>
+      </w:r>
+      <w:r>
+        <w:t xml:space="preserve"> </w:t>
+      </w:r>
+      <w:r>
+        <w:t>refer to the fall protection plan again for more details.</w:t>
+      </w:r>
+    </w:p>
+    <w:p>
+      <w:pPr>
+        <w:spacing w:before="120" w:after="120" w:line="276" w:lineRule="auto"/>
+        <w:jc w:val="both"/>
+      </w:pPr>
+      <w:r>
+        <w:t>Please note that the secondary array antennas are not currently installed, but that the masts and</w:t>
+      </w:r>
+      <w:r>
+        <w:t xml:space="preserve"> </w:t>
+      </w:r>
+      <w:r>
+        <w:t>stay ropes need to be maintained in any case to prevent any damage to the infrastructure.</w:t>
+      </w:r>
+    </w:p>
+    <w:p>
+      <w:pPr>
+        <w:pStyle w:val="Opskrif2"/>
+        <w:spacing w:before="120" w:after="120" w:line="276" w:lineRule="auto"/>
+        <w:jc w:val="both"/>
+      </w:pPr>
+      <w:r>
+        <w:t>Hardware</w:t>
+      </w:r>
+    </w:p>
+    <w:p>
+      <w:pPr>
+        <w:spacing w:before="120" w:after="120" w:line="276" w:lineRule="auto"/>
+        <w:jc w:val="both"/>
+      </w:pPr>
+      <w:r>
+        <w:t xml:space="preserve">The </w:t>
+      </w:r>
+      <w:r>
+        <w:t>radar has a main antenna array consisting of 16 antennas and a secondary array with 4 antennas.</w:t>
+      </w:r>
+      <w:r>
+        <w:t xml:space="preserve"> </w:t>
+      </w:r>
+      <w:r>
+        <w:t>Each of these antennas is driven by a transceiver box, interconnected by the radar’s server network.</w:t>
+      </w:r>
+      <w:r>
+        <w:t xml:space="preserve"> </w:t>
+      </w:r>
+      <w:r>
+        <w:t xml:space="preserve">The antennas are hexagonal and consist of two halves, as shown in </w:t>
+      </w:r>
+      <w:r>
+        <w:rPr>
+          <w:i/>
+          <w:iCs/>
+          <w:color w:val="1F3864" w:themeColor="accent1" w:themeShade="80"/>
+        </w:rPr>
+        <w:fldChar w:fldCharType="begin"/>
+      </w:r>
+      <w:r>
+        <w:rPr>
+          <w:i/>
+          <w:iCs/>
+          <w:color w:val="1F3864" w:themeColor="accent1" w:themeShade="80"/>
+        </w:rPr>
+        <w:instrText xml:space="preserve"> REF _Ref96167671 \h </w:instrText>
+      </w:r>
+      <w:r>
+        <w:rPr>
+          <w:i/>
+          <w:iCs/>
+          <w:color w:val="1F3864" w:themeColor="accent1" w:themeShade="80"/>
+        </w:rPr>
+      </w:r>
+      <w:r>
+        <w:rPr>
+          <w:i/>
+          <w:iCs/>
+          <w:color w:val="1F3864" w:themeColor="accent1" w:themeShade="80"/>
+        </w:rPr>
+        <w:instrText xml:space="preserve"> \* MERGEFORMAT </w:instrText>
+      </w:r>
+      <w:r>
+        <w:rPr>
+          <w:i/>
+          <w:iCs/>
+          <w:color w:val="1F3864" w:themeColor="accent1" w:themeShade="80"/>
+        </w:rPr>
+        <w:fldChar w:fldCharType="separate"/>
+      </w:r>
+      <w:r>
+        <w:rPr>
+          <w:i/>
+          <w:iCs/>
+          <w:color w:val="1F3864" w:themeColor="accent1" w:themeShade="80"/>
+        </w:rPr>
+        <w:t xml:space="preserve">Figure </w:t>
+      </w:r>
+      <w:r>
+        <w:rPr>
+          <w:i/>
+          <w:iCs/>
+          <w:noProof/>
+          <w:color w:val="1F3864" w:themeColor="accent1" w:themeShade="80"/>
+        </w:rPr>
+        <w:t>3</w:t>
+      </w:r>
+      <w:r>
+        <w:rPr>
+          <w:i/>
+          <w:iCs/>
+          <w:color w:val="1F3864" w:themeColor="accent1" w:themeShade="80"/>
+        </w:rPr>
+        <w:fldChar w:fldCharType="end"/>
+      </w:r>
+      <w:r>
+        <w:t xml:space="preserve"> </w:t>
+      </w:r>
+      <w:r>
+        <w:t>below.</w:t>
+      </w:r>
+    </w:p>
+    <w:p>
+      <w:pPr>
+        <w:keepNext/>
+        <w:spacing w:before="120" w:after="120" w:line="276" w:lineRule="auto"/>
+        <w:jc w:val="center"/>
+      </w:pPr>
+      <w:r>
+        <w:rPr>
+          <w:noProof/>
+        </w:rPr>
+        <w:lastRenderedPageBreak/>
+        <w:drawing>
+          <wp:inline distT="0" distB="0" distL="0" distR="0" wp14:anchorId="6CD006FD" wp14:editId="7E8D3D33">
+            <wp:extent cx="4320000" cy="1958400"/>
+            <wp:effectExtent l="0" t="0" r="4445" b="3810"/>
+            <wp:docPr id="4" name="Prent 4"/>
+            <wp:cNvGraphicFramePr>
+              <a:graphicFrameLocks xmlns:a="http://schemas.openxmlformats.org/drawingml/2006/main" noChangeAspect="1"/>
+            </wp:cNvGraphicFramePr>
+            <a:graphic xmlns:a="http://schemas.openxmlformats.org/drawingml/2006/main">
+              <a:graphicData uri="http://schemas.openxmlformats.org/drawingml/2006/picture">
+                <pic:pic xmlns:pic="http://schemas.openxmlformats.org/drawingml/2006/picture">
+                  <pic:nvPicPr>
+                    <pic:cNvPr id="0" name="Picture 3"/>
+                    <pic:cNvPicPr>
+                      <a:picLocks noChangeAspect="1" noChangeArrowheads="1"/>
+                    </pic:cNvPicPr>
+                  </pic:nvPicPr>
+                  <pic:blipFill>
+                    <a:blip r:embed="rId8">
+                      <a:extLst>
+                        <a:ext uri="{28A0092B-C50C-407E-A947-70E740481C1C}">
+                          <a14:useLocalDpi xmlns:a14="http://schemas.microsoft.com/office/drawing/2010/main" val="0"/>
+                        </a:ext>
+                      </a:extLst>
+                    </a:blip>
+                    <a:srcRect/>
+                    <a:stretch>
+                      <a:fillRect/>
+                    </a:stretch>
+                  </pic:blipFill>
+                  <pic:spPr bwMode="auto">
+                    <a:xfrm>
+                      <a:off x="0" y="0"/>
+                      <a:ext cx="4320000" cy="1958400"/>
+                    </a:xfrm>
+                    <a:prstGeom prst="rect">
+                      <a:avLst/>
+                    </a:prstGeom>
+                    <a:noFill/>
+                  </pic:spPr>
+                </pic:pic>
+              </a:graphicData>
+            </a:graphic>
+          </wp:inline>
+        </w:drawing>
+      </w:r>
+    </w:p>
+    <w:p>
+      <w:pPr>
+        <w:pStyle w:val="Byskrif"/>
+        <w:spacing w:before="120" w:after="120" w:line="276" w:lineRule="auto"/>
+        <w:jc w:val="center"/>
+      </w:pPr>
+      <w:bookmarkStart w:id="2" w:name="_Ref96167671"/>
+      <w:r>
+        <w:t xml:space="preserve">Figure </w:t>
+      </w:r>
+      <w:fldSimple w:instr=" SEQ Figure \* ARABIC ">
+        <w:r>
+          <w:rPr>
+            <w:noProof/>
+          </w:rPr>
+          <w:t>3</w:t>
+        </w:r>
+      </w:fldSimple>
+      <w:bookmarkEnd w:id="2"/>
+      <w:r>
+        <w:t>. A radar antenna.</w:t>
+      </w:r>
+    </w:p>
+    <w:p>
+      <w:pPr>
+        <w:spacing w:before="120" w:after="120" w:line="276" w:lineRule="auto"/>
+        <w:jc w:val="both"/>
+      </w:pPr>
+      <w:r>
+        <w:rPr>
+          <w:i/>
+          <w:iCs/>
+          <w:color w:val="1F3864" w:themeColor="accent1" w:themeShade="80"/>
+        </w:rPr>
+        <w:fldChar w:fldCharType="begin"/>
+      </w:r>
+      <w:r>
+        <w:rPr>
+          <w:i/>
+          <w:iCs/>
+          <w:color w:val="1F3864" w:themeColor="accent1" w:themeShade="80"/>
+        </w:rPr>
+        <w:instrText xml:space="preserve"> REF _Ref96167715 \h </w:instrText>
+      </w:r>
+      <w:r>
+        <w:rPr>
+          <w:i/>
+          <w:iCs/>
+          <w:color w:val="1F3864" w:themeColor="accent1" w:themeShade="80"/>
+        </w:rPr>
+      </w:r>
+      <w:r>
+        <w:rPr>
+          <w:i/>
+          <w:iCs/>
+          <w:color w:val="1F3864" w:themeColor="accent1" w:themeShade="80"/>
+        </w:rPr>
+        <w:instrText xml:space="preserve"> \* MERGEFORMAT </w:instrText>
+      </w:r>
+      <w:r>
+        <w:rPr>
+          <w:i/>
+          <w:iCs/>
+          <w:color w:val="1F3864" w:themeColor="accent1" w:themeShade="80"/>
+        </w:rPr>
+        <w:fldChar w:fldCharType="separate"/>
+      </w:r>
+      <w:r>
+        <w:rPr>
+          <w:i/>
+          <w:iCs/>
+          <w:color w:val="1F3864" w:themeColor="accent1" w:themeShade="80"/>
+        </w:rPr>
+        <w:t xml:space="preserve">Figure </w:t>
+      </w:r>
+      <w:r>
+        <w:rPr>
+          <w:i/>
+          <w:iCs/>
+          <w:noProof/>
+          <w:color w:val="1F3864" w:themeColor="accent1" w:themeShade="80"/>
+        </w:rPr>
+        <w:t>4</w:t>
+      </w:r>
+      <w:r>
+        <w:rPr>
+          <w:i/>
+          <w:iCs/>
+          <w:color w:val="1F3864" w:themeColor="accent1" w:themeShade="80"/>
+        </w:rPr>
+        <w:fldChar w:fldCharType="end"/>
+      </w:r>
+      <w:r>
+        <w:t xml:space="preserve"> shows the basic layout for the front and back of a radar transceiver</w:t>
+      </w:r>
+      <w:r>
+        <w:t xml:space="preserve"> </w:t>
+      </w:r>
+      <w:r>
+        <w:t>box.</w:t>
+      </w:r>
+      <w:r>
+        <w:t xml:space="preserve"> </w:t>
+      </w:r>
+      <w:r>
+        <w:t>The configuration of the server and network setup is demonstrated in the diagram shown in</w:t>
+      </w:r>
+      <w:r>
+        <w:t xml:space="preserve"> </w:t>
+      </w:r>
+      <w:r>
+        <w:rPr>
+          <w:i/>
+          <w:iCs/>
+          <w:color w:val="1F3864" w:themeColor="accent1" w:themeShade="80"/>
+        </w:rPr>
+        <w:fldChar w:fldCharType="begin"/>
+      </w:r>
+      <w:r>
+        <w:rPr>
+          <w:i/>
+          <w:iCs/>
+          <w:color w:val="1F3864" w:themeColor="accent1" w:themeShade="80"/>
+        </w:rPr>
+        <w:instrText xml:space="preserve"> REF _Ref96168231 \h </w:instrText>
+      </w:r>
+      <w:r>
+        <w:rPr>
+          <w:i/>
+          <w:iCs/>
+          <w:color w:val="1F3864" w:themeColor="accent1" w:themeShade="80"/>
+        </w:rPr>
+      </w:r>
+      <w:r>
+        <w:rPr>
+          <w:i/>
+          <w:iCs/>
+          <w:color w:val="1F3864" w:themeColor="accent1" w:themeShade="80"/>
+        </w:rPr>
+        <w:instrText xml:space="preserve"> \* MERGEFORMAT </w:instrText>
+      </w:r>
+      <w:r>
+        <w:rPr>
+          <w:i/>
+          <w:iCs/>
+          <w:color w:val="1F3864" w:themeColor="accent1" w:themeShade="80"/>
+        </w:rPr>
+        <w:fldChar w:fldCharType="separate"/>
+      </w:r>
+      <w:r>
+        <w:rPr>
+          <w:i/>
+          <w:iCs/>
+          <w:color w:val="1F3864" w:themeColor="accent1" w:themeShade="80"/>
+        </w:rPr>
+        <w:t xml:space="preserve">Figure </w:t>
+      </w:r>
+      <w:r>
+        <w:rPr>
+          <w:i/>
+          <w:iCs/>
+          <w:noProof/>
+          <w:color w:val="1F3864" w:themeColor="accent1" w:themeShade="80"/>
+        </w:rPr>
+        <w:t>5</w:t>
+      </w:r>
+      <w:r>
+        <w:rPr>
+          <w:i/>
+          <w:iCs/>
+          <w:color w:val="1F3864" w:themeColor="accent1" w:themeShade="80"/>
+        </w:rPr>
+        <w:fldChar w:fldCharType="end"/>
+      </w:r>
+      <w:r>
+        <w:t xml:space="preserve">. The local radar network consists of a timing, </w:t>
+      </w:r>
+      <w:r>
+        <w:t>control,</w:t>
+      </w:r>
+      <w:r>
+        <w:t xml:space="preserve"> and monitoring network.</w:t>
+      </w:r>
+    </w:p>
+    <w:p>
+      <w:pPr>
+        <w:keepNext/>
+        <w:spacing w:before="120" w:after="120" w:line="276" w:lineRule="auto"/>
+        <w:jc w:val="center"/>
+      </w:pPr>
+      <w:r>
+        <w:rPr>
+          <w:noProof/>
+        </w:rPr>
+        <w:drawing>
+          <wp:inline distT="0" distB="0" distL="0" distR="0" wp14:anchorId="584FE56C" wp14:editId="022481D0">
+            <wp:extent cx="4320000" cy="3189600"/>
+            <wp:effectExtent l="0" t="0" r="4445" b="0"/>
+            <wp:docPr id="6" name="Prent 6"/>
+            <wp:cNvGraphicFramePr>
+              <a:graphicFrameLocks xmlns:a="http://schemas.openxmlformats.org/drawingml/2006/main" noChangeAspect="1"/>
+            </wp:cNvGraphicFramePr>
+            <a:graphic xmlns:a="http://schemas.openxmlformats.org/drawingml/2006/main">
+              <a:graphicData uri="http://schemas.openxmlformats.org/drawingml/2006/picture">
+                <pic:pic xmlns:pic="http://schemas.openxmlformats.org/drawingml/2006/picture">
+                  <pic:nvPicPr>
+                    <pic:cNvPr id="0" name="Picture 4"/>
+                    <pic:cNvPicPr>
+                      <a:picLocks noChangeAspect="1" noChangeArrowheads="1"/>
+                    </pic:cNvPicPr>
+                  </pic:nvPicPr>
+                  <pic:blipFill>
+                    <a:blip r:embed="rId9">
+                      <a:extLst>
+                        <a:ext uri="{28A0092B-C50C-407E-A947-70E740481C1C}">
+                          <a14:useLocalDpi xmlns:a14="http://schemas.microsoft.com/office/drawing/2010/main" val="0"/>
+                        </a:ext>
+                      </a:extLst>
+                    </a:blip>
+                    <a:srcRect/>
+                    <a:stretch>
+                      <a:fillRect/>
+                    </a:stretch>
+                  </pic:blipFill>
+                  <pic:spPr bwMode="auto">
+                    <a:xfrm>
+                      <a:off x="0" y="0"/>
+                      <a:ext cx="4320000" cy="3189600"/>
+                    </a:xfrm>
+                    <a:prstGeom prst="rect">
+                      <a:avLst/>
+                    </a:prstGeom>
+                    <a:noFill/>
+                  </pic:spPr>
+                </pic:pic>
+              </a:graphicData>
+            </a:graphic>
+          </wp:inline>
+        </w:drawing>
+      </w:r>
+    </w:p>
+    <w:p>
+      <w:pPr>
+        <w:pStyle w:val="Byskrif"/>
+        <w:spacing w:before="120" w:after="120" w:line="276" w:lineRule="auto"/>
+        <w:jc w:val="center"/>
+      </w:pPr>
+      <w:bookmarkStart w:id="3" w:name="_Ref96167715"/>
+      <w:r>
+        <w:t xml:space="preserve">Figure </w:t>
+      </w:r>
+      <w:fldSimple w:instr=" SEQ Figure \* ARABIC ">
+        <w:r>
+          <w:rPr>
+            <w:noProof/>
+          </w:rPr>
+          <w:t>4</w:t>
+        </w:r>
+      </w:fldSimple>
+      <w:bookmarkEnd w:id="3"/>
+      <w:r>
+        <w:t>. Radar transceiver box layout.</w:t>
+      </w:r>
+    </w:p>
+    <w:p>
+      <w:pPr>
+        <w:keepNext/>
+        <w:jc w:val="center"/>
+      </w:pPr>
+      <w:r>
+        <w:rPr>
+          <w:noProof/>
+        </w:rPr>
+        <w:drawing>
+          <wp:inline distT="0" distB="0" distL="0" distR="0" wp14:anchorId="0B7831BC" wp14:editId="3F0F6544">
+            <wp:extent cx="4320000" cy="2048400"/>
+            <wp:effectExtent l="0" t="0" r="4445" b="9525"/>
+            <wp:docPr id="8" name="Prent 8"/>
+            <wp:cNvGraphicFramePr>
+              <a:graphicFrameLocks xmlns:a="http://schemas.openxmlformats.org/drawingml/2006/main" noChangeAspect="1"/>
+            </wp:cNvGraphicFramePr>
+            <a:graphic xmlns:a="http://schemas.openxmlformats.org/drawingml/2006/main">
+              <a:graphicData uri="http://schemas.openxmlformats.org/drawingml/2006/picture">
+                <pic:pic xmlns:pic="http://schemas.openxmlformats.org/drawingml/2006/picture">
+                  <pic:nvPicPr>
+                    <pic:cNvPr id="0" name="Picture 8"/>
+                    <pic:cNvPicPr>
+                      <a:picLocks noChangeAspect="1" noChangeArrowheads="1"/>
+                    </pic:cNvPicPr>
+                  </pic:nvPicPr>
+                  <pic:blipFill>
+                    <a:blip r:embed="rId10" cstate="print">
+                      <a:extLst>
+                        <a:ext uri="{28A0092B-C50C-407E-A947-70E740481C1C}">
+                          <a14:useLocalDpi xmlns:a14="http://schemas.microsoft.com/office/drawing/2010/main" val="0"/>
+                        </a:ext>
+                      </a:extLst>
+                    </a:blip>
+                    <a:srcRect/>
+                    <a:stretch>
+                      <a:fillRect/>
+                    </a:stretch>
+                  </pic:blipFill>
+                  <pic:spPr bwMode="auto">
+                    <a:xfrm>
+                      <a:off x="0" y="0"/>
+                      <a:ext cx="4320000" cy="2048400"/>
+                    </a:xfrm>
+                    <a:prstGeom prst="rect">
+                      <a:avLst/>
+                    </a:prstGeom>
+                    <a:noFill/>
+                    <a:ln>
+                      <a:noFill/>
+                    </a:ln>
+                  </pic:spPr>
+                </pic:pic>
+              </a:graphicData>
+            </a:graphic>
+          </wp:inline>
+        </w:drawing>
+      </w:r>
+    </w:p>
+    <w:p>
+      <w:pPr>
+        <w:pStyle w:val="Byskrif"/>
+        <w:jc w:val="center"/>
+      </w:pPr>
+      <w:bookmarkStart w:id="4" w:name="_Ref96168231"/>
+      <w:r>
+        <w:t xml:space="preserve">Figure </w:t>
+      </w:r>
+      <w:fldSimple w:instr=" SEQ Figure \* ARABIC ">
+        <w:r>
+          <w:rPr>
+            <w:noProof/>
+          </w:rPr>
+          <w:t>5</w:t>
+        </w:r>
+      </w:fldSimple>
+      <w:bookmarkEnd w:id="4"/>
+      <w:r>
+        <w:t>. Network layout.</w:t>
+      </w:r>
+    </w:p>
+    <w:p>
+      <w:pPr>
+        <w:pStyle w:val="Opskrif2"/>
+        <w:spacing w:before="120" w:after="120" w:line="276" w:lineRule="auto"/>
+        <w:jc w:val="both"/>
+      </w:pPr>
+      <w:r>
+        <w:lastRenderedPageBreak/>
+        <w:t>Software</w:t>
+      </w:r>
+    </w:p>
+    <w:p>
+      <w:pPr>
+        <w:spacing w:before="120" w:after="120" w:line="276" w:lineRule="auto"/>
+        <w:jc w:val="both"/>
+      </w:pPr>
+      <w:r>
+        <w:t>The radar has several</w:t>
+      </w:r>
+      <w:r>
+        <w:t xml:space="preserve"> </w:t>
+      </w:r>
+      <w:r>
+        <w:t>components that requires their own specialized software:</w:t>
+      </w:r>
+    </w:p>
+    <w:p>
+      <w:pPr>
+        <w:pStyle w:val="LysParagraaf"/>
+        <w:numPr>
+          <w:ilvl w:val="0"/>
+          <w:numId w:val="1"/>
+        </w:numPr>
+        <w:spacing w:before="120" w:after="120" w:line="276" w:lineRule="auto"/>
+        <w:contextualSpacing w:val="0"/>
+        <w:jc w:val="both"/>
+      </w:pPr>
+      <w:r>
+        <w:t>RST - Radar control software installed on the radar server</w:t>
+      </w:r>
+    </w:p>
+    <w:p>
+      <w:pPr>
+        <w:pStyle w:val="LysParagraaf"/>
+        <w:numPr>
+          <w:ilvl w:val="0"/>
+          <w:numId w:val="1"/>
+        </w:numPr>
+        <w:spacing w:before="120" w:after="120" w:line="276" w:lineRule="auto"/>
+        <w:contextualSpacing w:val="0"/>
+        <w:jc w:val="both"/>
+      </w:pPr>
+      <w:r>
+        <w:t>VHDL code installed on the T3 FPGA Board</w:t>
+      </w:r>
+    </w:p>
+    <w:p>
+      <w:pPr>
+        <w:pStyle w:val="LysParagraaf"/>
+        <w:numPr>
+          <w:ilvl w:val="0"/>
+          <w:numId w:val="1"/>
+        </w:numPr>
+        <w:spacing w:before="120" w:after="120" w:line="276" w:lineRule="auto"/>
+        <w:contextualSpacing w:val="0"/>
+        <w:jc w:val="both"/>
+      </w:pPr>
+      <w:r>
+        <w:t>C Code installed on the Front Panel processor</w:t>
+      </w:r>
+    </w:p>
+    <w:p>
+      <w:pPr>
+        <w:pStyle w:val="LysParagraaf"/>
+        <w:numPr>
+          <w:ilvl w:val="0"/>
+          <w:numId w:val="1"/>
+        </w:numPr>
+        <w:spacing w:before="120" w:after="120" w:line="276" w:lineRule="auto"/>
+        <w:contextualSpacing w:val="0"/>
+        <w:jc w:val="both"/>
+      </w:pPr>
+      <w:r>
+        <w:t>VHDL code installed on the HPSW FPGA</w:t>
+      </w:r>
+    </w:p>
+    <w:p>
+      <w:pPr>
+        <w:spacing w:before="120" w:after="120" w:line="276" w:lineRule="auto"/>
+        <w:jc w:val="both"/>
+      </w:pPr>
+      <w:r>
+        <w:t>The RST software is mostly written in C and was developed to produce a standard data product for</w:t>
+      </w:r>
+      <w:r>
+        <w:t xml:space="preserve"> </w:t>
+      </w:r>
+      <w:r>
+        <w:t xml:space="preserve">all SuperDARN radars. </w:t>
+      </w:r>
+      <w:r>
+        <w:t>All</w:t>
+      </w:r>
+      <w:r>
+        <w:t xml:space="preserve"> the source code is available, but rarely gets updated or changed</w:t>
+      </w:r>
+      <w:r>
+        <w:t>.</w:t>
+      </w:r>
+    </w:p>
+    <w:p>
+      <w:pPr>
+        <w:spacing w:before="120" w:after="120" w:line="276" w:lineRule="auto"/>
+        <w:jc w:val="both"/>
+      </w:pPr>
+      <w:r>
+        <w:t xml:space="preserve">The VHDL source code for the T3 FPGA board isn’t fully </w:t>
+      </w:r>
+      <w:r>
+        <w:t>available but</w:t>
+      </w:r>
+      <w:r>
+        <w:t xml:space="preserve"> is currently being adapted</w:t>
+      </w:r>
+      <w:r>
+        <w:t xml:space="preserve"> </w:t>
+      </w:r>
+      <w:r>
+        <w:t>to allow for operation of the secondary array too. The file for reprogramming the board is available,</w:t>
+      </w:r>
+      <w:r>
+        <w:t xml:space="preserve"> </w:t>
+      </w:r>
+      <w:r>
+        <w:t>should one of them start giving problems.</w:t>
+      </w:r>
+    </w:p>
+    <w:p>
+      <w:pPr>
+        <w:spacing w:before="120" w:after="120" w:line="276" w:lineRule="auto"/>
+        <w:jc w:val="both"/>
+      </w:pPr>
+      <w:r>
+        <w:t>C code for the Front Panel’s Zilog processor is available and will need to be updated from time</w:t>
+      </w:r>
+      <w:r>
+        <w:t xml:space="preserve"> </w:t>
+      </w:r>
+      <w:r>
+        <w:t>to time. This code is responsible for monitoring the state of each transceiver box: On the Front</w:t>
+      </w:r>
+      <w:r>
+        <w:t xml:space="preserve"> </w:t>
+      </w:r>
+      <w:r>
+        <w:t>Panel LCD as well as remotely via the server’s monitoring network.</w:t>
+      </w:r>
+    </w:p>
+    <w:p>
+      <w:pPr>
+        <w:spacing w:before="120" w:after="120" w:line="276" w:lineRule="auto"/>
+        <w:jc w:val="both"/>
+      </w:pPr>
+      <w:r>
+        <w:t xml:space="preserve">The </w:t>
+      </w:r>
+      <w:r>
+        <w:t>high-power</w:t>
+      </w:r>
+      <w:r>
+        <w:t xml:space="preserve"> switches have a small CPLD installed on them for monitoring, </w:t>
+      </w:r>
+      <w:r>
+        <w:t>control,</w:t>
+      </w:r>
+      <w:r>
+        <w:t xml:space="preserve"> and communication</w:t>
+      </w:r>
+      <w:r>
+        <w:t xml:space="preserve"> </w:t>
+      </w:r>
+      <w:r>
+        <w:t xml:space="preserve">purposes. The VHDL code for these chips </w:t>
+      </w:r>
+      <w:r>
+        <w:t>is</w:t>
+      </w:r>
+      <w:r>
+        <w:t xml:space="preserve"> </w:t>
+      </w:r>
+      <w:r>
+        <w:t>available but</w:t>
+      </w:r>
+      <w:r>
+        <w:t xml:space="preserve"> shouldn’t require any changes.</w:t>
+      </w:r>
+      <w:r>
+        <w:t xml:space="preserve"> </w:t>
+      </w:r>
+      <w:r>
+        <w:t>Should one of the boards give problems, they can be reprogrammed.</w:t>
+      </w:r>
+    </w:p>
     <w:sectPr>
       <w:pgSz w:w="11906" w:h="16838"/>
       <w:pgMar w:top="1440" w:right="1440" w:bottom="1440" w:left="1440" w:header="708" w:footer="708" w:gutter="0"/>
@@ -19,6 +1397,127 @@
     </w:sectPr>
   </w:body>
 </w:document>
+</file>
+
+<file path=word/numbering.xml><?xml version="1.0" encoding="utf-8"?>
+<w:numbering xmlns:wpc="http://schemas.microsoft.com/office/word/2010/wordprocessingCanvas" xmlns:cx="http://schemas.microsoft.com/office/drawing/2014/chartex" xmlns:cx1="http://schemas.microsoft.com/office/drawing/2015/9/8/chartex" xmlns:cx2="http://schemas.microsoft.com/office/drawing/2015/10/21/chartex" xmlns:cx3="http://schemas.microsoft.com/office/drawing/2016/5/9/chartex" xmlns:cx4="http://schemas.microsoft.com/office/drawing/2016/5/10/chartex" xmlns:cx5="http://schemas.microsoft.com/office/drawing/2016/5/11/chartex" xmlns:cx6="http://schemas.microsoft.com/office/drawing/2016/5/12/chartex" xmlns:cx7="http://schemas.microsoft.com/office/drawing/2016/5/13/chartex" xmlns:cx8="http://schemas.microsoft.com/office/drawing/2016/5/14/chartex" xmlns:mc="http://schemas.openxmlformats.org/markup-compatibility/2006" xmlns:aink="http://schemas.microsoft.com/office/drawing/2016/ink" xmlns:am3d="http://schemas.microsoft.com/office/drawing/2017/model3d" xmlns:o="urn:schemas-microsoft-com:office:office" xmlns:r="http://schemas.openxmlformats.org/officeDocument/2006/relationships" xmlns:m="http://schemas.openxmlformats.org/officeDocument/2006/math" xmlns:v="urn:schemas-microsoft-com:vml" xmlns:wp14="http://schemas.microsoft.com/office/word/2010/wordprocessingDrawing" xmlns:wp="http://schemas.openxmlformats.org/drawingml/2006/wordprocessingDrawing" xmlns:w10="urn:schemas-microsoft-com:office:word" xmlns:w="http://schemas.openxmlformats.org/wordprocessingml/2006/main" xmlns:w14="http://schemas.microsoft.com/office/word/2010/wordml" xmlns:w15="http://schemas.microsoft.com/office/word/2012/wordml" xmlns:w16cex="http://schemas.microsoft.com/office/word/2018/wordml/cex" xmlns:w16cid="http://schemas.microsoft.com/office/word/2016/wordml/cid" xmlns:w16="http://schemas.microsoft.com/office/word/2018/wordml" xmlns:w16sdtdh="http://schemas.microsoft.com/office/word/2020/wordml/sdtdatahash" xmlns:w16se="http://schemas.microsoft.com/office/word/2015/wordml/symex" xmlns:wpg="http://schemas.microsoft.com/office/word/2010/wordprocessingGroup" xmlns:wpi="http://schemas.microsoft.com/office/word/2010/wordprocessingInk" xmlns:wne="http://schemas.microsoft.com/office/word/2006/wordml" xmlns:wps="http://schemas.microsoft.com/office/word/2010/wordprocessingShape" mc:Ignorable="w14 w15 w16se w16cid w16 w16cex w16sdtdh wp14">
+  <w:abstractNum w:abstractNumId="0" w15:restartNumberingAfterBreak="0">
+    <w:nsid w:val="163E0E40"/>
+    <w:multiLevelType w:val="hybridMultilevel"/>
+    <w:tmpl w:val="D3B676BA"/>
+    <w:lvl w:ilvl="0" w:tplc="58E6F9EE">
+      <w:start w:val="3"/>
+      <w:numFmt w:val="bullet"/>
+      <w:lvlText w:val=""/>
+      <w:lvlJc w:val="left"/>
+      <w:pPr>
+        <w:ind w:left="720" w:hanging="360"/>
+      </w:pPr>
+      <w:rPr>
+        <w:rFonts w:ascii="Symbol" w:eastAsiaTheme="minorHAnsi" w:hAnsi="Symbol" w:cstheme="minorBidi" w:hint="default"/>
+      </w:rPr>
+    </w:lvl>
+    <w:lvl w:ilvl="1" w:tplc="1C090003" w:tentative="1">
+      <w:start w:val="1"/>
+      <w:numFmt w:val="bullet"/>
+      <w:lvlText w:val="o"/>
+      <w:lvlJc w:val="left"/>
+      <w:pPr>
+        <w:ind w:left="1440" w:hanging="360"/>
+      </w:pPr>
+      <w:rPr>
+        <w:rFonts w:ascii="Courier New" w:hAnsi="Courier New" w:cs="Courier New" w:hint="default"/>
+      </w:rPr>
+    </w:lvl>
+    <w:lvl w:ilvl="2" w:tplc="1C090005" w:tentative="1">
+      <w:start w:val="1"/>
+      <w:numFmt w:val="bullet"/>
+      <w:lvlText w:val=""/>
+      <w:lvlJc w:val="left"/>
+      <w:pPr>
+        <w:ind w:left="2160" w:hanging="360"/>
+      </w:pPr>
+      <w:rPr>
+        <w:rFonts w:ascii="Wingdings" w:hAnsi="Wingdings" w:hint="default"/>
+      </w:rPr>
+    </w:lvl>
+    <w:lvl w:ilvl="3" w:tplc="1C090001" w:tentative="1">
+      <w:start w:val="1"/>
+      <w:numFmt w:val="bullet"/>
+      <w:lvlText w:val=""/>
+      <w:lvlJc w:val="left"/>
+      <w:pPr>
+        <w:ind w:left="2880" w:hanging="360"/>
+      </w:pPr>
+      <w:rPr>
+        <w:rFonts w:ascii="Symbol" w:hAnsi="Symbol" w:hint="default"/>
+      </w:rPr>
+    </w:lvl>
+    <w:lvl w:ilvl="4" w:tplc="1C090003" w:tentative="1">
+      <w:start w:val="1"/>
+      <w:numFmt w:val="bullet"/>
+      <w:lvlText w:val="o"/>
+      <w:lvlJc w:val="left"/>
+      <w:pPr>
+        <w:ind w:left="3600" w:hanging="360"/>
+      </w:pPr>
+      <w:rPr>
+        <w:rFonts w:ascii="Courier New" w:hAnsi="Courier New" w:cs="Courier New" w:hint="default"/>
+      </w:rPr>
+    </w:lvl>
+    <w:lvl w:ilvl="5" w:tplc="1C090005" w:tentative="1">
+      <w:start w:val="1"/>
+      <w:numFmt w:val="bullet"/>
+      <w:lvlText w:val=""/>
+      <w:lvlJc w:val="left"/>
+      <w:pPr>
+        <w:ind w:left="4320" w:hanging="360"/>
+      </w:pPr>
+      <w:rPr>
+        <w:rFonts w:ascii="Wingdings" w:hAnsi="Wingdings" w:hint="default"/>
+      </w:rPr>
+    </w:lvl>
+    <w:lvl w:ilvl="6" w:tplc="1C090001" w:tentative="1">
+      <w:start w:val="1"/>
+      <w:numFmt w:val="bullet"/>
+      <w:lvlText w:val=""/>
+      <w:lvlJc w:val="left"/>
+      <w:pPr>
+        <w:ind w:left="5040" w:hanging="360"/>
+      </w:pPr>
+      <w:rPr>
+        <w:rFonts w:ascii="Symbol" w:hAnsi="Symbol" w:hint="default"/>
+      </w:rPr>
+    </w:lvl>
+    <w:lvl w:ilvl="7" w:tplc="1C090003" w:tentative="1">
+      <w:start w:val="1"/>
+      <w:numFmt w:val="bullet"/>
+      <w:lvlText w:val="o"/>
+      <w:lvlJc w:val="left"/>
+      <w:pPr>
+        <w:ind w:left="5760" w:hanging="360"/>
+      </w:pPr>
+      <w:rPr>
+        <w:rFonts w:ascii="Courier New" w:hAnsi="Courier New" w:cs="Courier New" w:hint="default"/>
+      </w:rPr>
+    </w:lvl>
+    <w:lvl w:ilvl="8" w:tplc="1C090005" w:tentative="1">
+      <w:start w:val="1"/>
+      <w:numFmt w:val="bullet"/>
+      <w:lvlText w:val=""/>
+      <w:lvlJc w:val="left"/>
+      <w:pPr>
+        <w:ind w:left="6480" w:hanging="360"/>
+      </w:pPr>
+      <w:rPr>
+        <w:rFonts w:ascii="Wingdings" w:hAnsi="Wingdings" w:hint="default"/>
+      </w:rPr>
+    </w:lvl>
+  </w:abstractNum>
+  <w:num w:numId="1">
+    <w:abstractNumId w:val="0"/>
+  </w:num>
+</w:numbering>
 </file>
 
 <file path=word/styles.xml><?xml version="1.0" encoding="utf-8"?>
@@ -441,6 +1940,51 @@
       <w:szCs w:val="32"/>
     </w:rPr>
   </w:style>
+  <w:style w:type="paragraph" w:styleId="Opskrif2">
+    <w:name w:val="heading 2"/>
+    <w:basedOn w:val="Normaal"/>
+    <w:next w:val="Normaal"/>
+    <w:link w:val="Opskrif2Kar"/>
+    <w:uiPriority w:val="9"/>
+    <w:unhideWhenUsed/>
+    <w:qFormat/>
+    <w:rsid w:val="00A25EFF"/>
+    <w:pPr>
+      <w:keepNext/>
+      <w:keepLines/>
+      <w:spacing w:before="40" w:after="0"/>
+      <w:outlineLvl w:val="1"/>
+    </w:pPr>
+    <w:rPr>
+      <w:rFonts w:asciiTheme="majorHAnsi" w:eastAsiaTheme="majorEastAsia" w:hAnsiTheme="majorHAnsi" w:cstheme="majorBidi"/>
+      <w:color w:val="2F5496" w:themeColor="accent1" w:themeShade="BF"/>
+      <w:sz w:val="26"/>
+      <w:szCs w:val="26"/>
+    </w:rPr>
+  </w:style>
+  <w:style w:type="paragraph" w:styleId="Opskrif3">
+    <w:name w:val="heading 3"/>
+    <w:basedOn w:val="Normaal"/>
+    <w:next w:val="Normaal"/>
+    <w:link w:val="Opskrif3Kar"/>
+    <w:uiPriority w:val="9"/>
+    <w:semiHidden/>
+    <w:unhideWhenUsed/>
+    <w:qFormat/>
+    <w:rsid w:val="00A34C38"/>
+    <w:pPr>
+      <w:keepNext/>
+      <w:keepLines/>
+      <w:spacing w:before="40" w:after="0"/>
+      <w:outlineLvl w:val="2"/>
+    </w:pPr>
+    <w:rPr>
+      <w:rFonts w:asciiTheme="majorHAnsi" w:eastAsiaTheme="majorEastAsia" w:hAnsiTheme="majorHAnsi" w:cstheme="majorBidi"/>
+      <w:color w:val="1F3763" w:themeColor="accent1" w:themeShade="7F"/>
+      <w:sz w:val="24"/>
+      <w:szCs w:val="24"/>
+    </w:rPr>
+  </w:style>
   <w:style w:type="character" w:default="1" w:styleId="Verstekparagraaffont">
     <w:name w:val="Default Paragraph Font"/>
     <w:uiPriority w:val="1"/>
@@ -479,6 +2023,63 @@
       <w:color w:val="2F5496" w:themeColor="accent1" w:themeShade="BF"/>
       <w:sz w:val="32"/>
       <w:szCs w:val="32"/>
+    </w:rPr>
+  </w:style>
+  <w:style w:type="character" w:customStyle="1" w:styleId="Opskrif2Kar">
+    <w:name w:val="Opskrif 2 Kar"/>
+    <w:basedOn w:val="Verstekparagraaffont"/>
+    <w:link w:val="Opskrif2"/>
+    <w:uiPriority w:val="9"/>
+    <w:rsid w:val="00A25EFF"/>
+    <w:rPr>
+      <w:rFonts w:asciiTheme="majorHAnsi" w:eastAsiaTheme="majorEastAsia" w:hAnsiTheme="majorHAnsi" w:cstheme="majorBidi"/>
+      <w:color w:val="2F5496" w:themeColor="accent1" w:themeShade="BF"/>
+      <w:sz w:val="26"/>
+      <w:szCs w:val="26"/>
+    </w:rPr>
+  </w:style>
+  <w:style w:type="paragraph" w:styleId="Byskrif">
+    <w:name w:val="caption"/>
+    <w:basedOn w:val="Normaal"/>
+    <w:next w:val="Normaal"/>
+    <w:uiPriority w:val="35"/>
+    <w:unhideWhenUsed/>
+    <w:qFormat/>
+    <w:rsid w:val="00A25EFF"/>
+    <w:pPr>
+      <w:spacing w:after="200" w:line="240" w:lineRule="auto"/>
+    </w:pPr>
+    <w:rPr>
+      <w:i/>
+      <w:iCs/>
+      <w:color w:val="44546A" w:themeColor="text2"/>
+      <w:sz w:val="18"/>
+      <w:szCs w:val="18"/>
+    </w:rPr>
+  </w:style>
+  <w:style w:type="paragraph" w:styleId="LysParagraaf">
+    <w:name w:val="List Paragraph"/>
+    <w:basedOn w:val="Normaal"/>
+    <w:uiPriority w:val="34"/>
+    <w:qFormat/>
+    <w:rsid w:val="00A25EFF"/>
+    <w:pPr>
+      <w:ind w:left="720"/>
+      <w:contextualSpacing/>
+    </w:pPr>
+  </w:style>
+  <w:style w:type="character" w:customStyle="1" w:styleId="Opskrif3Kar">
+    <w:name w:val="Opskrif 3 Kar"/>
+    <w:basedOn w:val="Verstekparagraaffont"/>
+    <w:link w:val="Opskrif3"/>
+    <w:uiPriority w:val="9"/>
+    <w:semiHidden/>
+    <w:rsid w:val="00A34C38"/>
+    <w:rPr>
+      <w:rFonts w:asciiTheme="majorHAnsi" w:eastAsiaTheme="majorEastAsia" w:hAnsiTheme="majorHAnsi" w:cstheme="majorBidi"/>
+      <w:color w:val="1F3763" w:themeColor="accent1" w:themeShade="7F"/>
+      <w:sz w:val="24"/>
+      <w:szCs w:val="24"/>
     </w:rPr>
   </w:style>
 </w:styles>

</xml_diff>